<commit_message>
[feat] : Refined User Stories 수정본 20210412
</commit_message>
<xml_diff>
--- a/subgroup3_Review/Refined User Stories.docx
+++ b/subgroup3_Review/Refined User Stories.docx
@@ -398,7 +398,7 @@
       <w:tblPr>
         <w:tblW w:w="9020" w:type="dxa"/>
         <w:jc w:val="left"/>
-        <w:tblInd w:w="108" w:type="dxa"/>
+        <w:tblInd w:w="216" w:type="dxa"/>
         <w:tblBorders>
           <w:top w:val="single" w:color="ffffff" w:sz="8" w:space="0" w:shadow="0" w:frame="0"/>
           <w:left w:val="single" w:color="ffffff" w:sz="8" w:space="0" w:shadow="0" w:frame="0"/>
@@ -420,7 +420,7 @@
           <w:shd w:val="clear" w:color="auto" w:fill="cdd4e9"/>
         </w:tblPrEx>
         <w:trPr>
-          <w:trHeight w:val="546" w:hRule="atLeast"/>
+          <w:trHeight w:val="566" w:hRule="atLeast"/>
         </w:trPr>
         <w:tc>
           <w:tcPr>
@@ -448,6 +448,7 @@
             </w:pPr>
             <w:r>
               <w:rPr>
+                <w:rFonts w:ascii="맑은 고딕" w:cs="맑은 고딕" w:hAnsi="맑은 고딕" w:eastAsia="맑은 고딕"/>
                 <w:b w:val="1"/>
                 <w:bCs w:val="1"/>
                 <w:kern w:val="0"/>
@@ -463,7 +464,7 @@
         </w:tc>
         <w:tc>
           <w:tcPr>
-            <w:tcW w:type="dxa" w:w="6554"/>
+            <w:tcW w:type="dxa" w:w="6555"/>
             <w:tcBorders>
               <w:top w:val="single" w:color="000000" w:sz="8" w:space="0" w:shadow="0" w:frame="0"/>
               <w:left w:val="single" w:color="000000" w:sz="8" w:space="0" w:shadow="0" w:frame="0"/>
@@ -487,6 +488,7 @@
             </w:pPr>
             <w:r>
               <w:rPr>
+                <w:rFonts w:ascii="맑은 고딕" w:cs="맑은 고딕" w:hAnsi="맑은 고딕" w:eastAsia="맑은 고딕"/>
                 <w:b w:val="1"/>
                 <w:bCs w:val="1"/>
                 <w:kern w:val="0"/>
@@ -502,7 +504,7 @@
         </w:tc>
         <w:tc>
           <w:tcPr>
-            <w:tcW w:type="dxa" w:w="1220"/>
+            <w:tcW w:type="dxa" w:w="1221"/>
             <w:tcBorders>
               <w:top w:val="single" w:color="000000" w:sz="8" w:space="0" w:shadow="0" w:frame="0"/>
               <w:left w:val="single" w:color="000000" w:sz="8" w:space="0" w:shadow="0" w:frame="0"/>
@@ -526,6 +528,7 @@
             </w:pPr>
             <w:r>
               <w:rPr>
+                <w:rFonts w:ascii="맑은 고딕" w:cs="맑은 고딕" w:hAnsi="맑은 고딕" w:eastAsia="맑은 고딕"/>
                 <w:b w:val="1"/>
                 <w:bCs w:val="1"/>
                 <w:kern w:val="0"/>
@@ -545,7 +548,7 @@
           <w:shd w:val="clear" w:color="auto" w:fill="cdd4e9"/>
         </w:tblPrEx>
         <w:trPr>
-          <w:trHeight w:val="846" w:hRule="atLeast"/>
+          <w:trHeight w:val="866" w:hRule="atLeast"/>
         </w:trPr>
         <w:tc>
           <w:tcPr>
@@ -586,7 +589,7 @@
         </w:tc>
         <w:tc>
           <w:tcPr>
-            <w:tcW w:type="dxa" w:w="6554"/>
+            <w:tcW w:type="dxa" w:w="6555"/>
             <w:tcBorders>
               <w:top w:val="single" w:color="000000" w:sz="8" w:space="0" w:shadow="0" w:frame="0"/>
               <w:left w:val="single" w:color="000000" w:sz="8" w:space="0" w:shadow="0" w:frame="0"/>
@@ -722,7 +725,7 @@
         </w:tc>
         <w:tc>
           <w:tcPr>
-            <w:tcW w:type="dxa" w:w="1220"/>
+            <w:tcW w:type="dxa" w:w="1221"/>
             <w:tcBorders>
               <w:top w:val="single" w:color="000000" w:sz="8" w:space="0" w:shadow="0" w:frame="0"/>
               <w:left w:val="single" w:color="000000" w:sz="8" w:space="0" w:shadow="0" w:frame="0"/>
@@ -763,7 +766,7 @@
           <w:shd w:val="clear" w:color="auto" w:fill="cdd4e9"/>
         </w:tblPrEx>
         <w:trPr>
-          <w:trHeight w:val="571" w:hRule="atLeast"/>
+          <w:trHeight w:val="845" w:hRule="atLeast"/>
         </w:trPr>
         <w:tc>
           <w:tcPr>
@@ -804,7 +807,7 @@
         </w:tc>
         <w:tc>
           <w:tcPr>
-            <w:tcW w:type="dxa" w:w="6554"/>
+            <w:tcW w:type="dxa" w:w="6555"/>
             <w:tcBorders>
               <w:top w:val="single" w:color="000000" w:sz="8" w:space="0" w:shadow="0" w:frame="0"/>
               <w:left w:val="single" w:color="000000" w:sz="8" w:space="0" w:shadow="0" w:frame="0"/>
@@ -940,7 +943,7 @@
         </w:tc>
         <w:tc>
           <w:tcPr>
-            <w:tcW w:type="dxa" w:w="1220"/>
+            <w:tcW w:type="dxa" w:w="1221"/>
             <w:tcBorders>
               <w:top w:val="single" w:color="000000" w:sz="8" w:space="0" w:shadow="0" w:frame="0"/>
               <w:left w:val="single" w:color="000000" w:sz="8" w:space="0" w:shadow="0" w:frame="0"/>
@@ -981,7 +984,7 @@
           <w:shd w:val="clear" w:color="auto" w:fill="cdd4e9"/>
         </w:tblPrEx>
         <w:trPr>
-          <w:trHeight w:val="846" w:hRule="atLeast"/>
+          <w:trHeight w:val="866" w:hRule="atLeast"/>
         </w:trPr>
         <w:tc>
           <w:tcPr>
@@ -1022,7 +1025,7 @@
         </w:tc>
         <w:tc>
           <w:tcPr>
-            <w:tcW w:type="dxa" w:w="6554"/>
+            <w:tcW w:type="dxa" w:w="6555"/>
             <w:tcBorders>
               <w:top w:val="single" w:color="000000" w:sz="8" w:space="0" w:shadow="0" w:frame="0"/>
               <w:left w:val="single" w:color="000000" w:sz="8" w:space="0" w:shadow="0" w:frame="0"/>
@@ -1092,7 +1095,7 @@
         </w:tc>
         <w:tc>
           <w:tcPr>
-            <w:tcW w:type="dxa" w:w="1220"/>
+            <w:tcW w:type="dxa" w:w="1221"/>
             <w:tcBorders>
               <w:top w:val="single" w:color="000000" w:sz="8" w:space="0" w:shadow="0" w:frame="0"/>
               <w:left w:val="single" w:color="000000" w:sz="8" w:space="0" w:shadow="0" w:frame="0"/>
@@ -1133,7 +1136,7 @@
           <w:shd w:val="clear" w:color="auto" w:fill="cdd4e9"/>
         </w:tblPrEx>
         <w:trPr>
-          <w:trHeight w:val="295" w:hRule="atLeast"/>
+          <w:trHeight w:val="315" w:hRule="atLeast"/>
         </w:trPr>
         <w:tc>
           <w:tcPr>
@@ -1174,7 +1177,7 @@
         </w:tc>
         <w:tc>
           <w:tcPr>
-            <w:tcW w:type="dxa" w:w="6554"/>
+            <w:tcW w:type="dxa" w:w="6555"/>
             <w:tcBorders>
               <w:top w:val="single" w:color="000000" w:sz="8" w:space="0" w:shadow="0" w:frame="0"/>
               <w:left w:val="single" w:color="000000" w:sz="8" w:space="0" w:shadow="0" w:frame="0"/>
@@ -1244,7 +1247,7 @@
         </w:tc>
         <w:tc>
           <w:tcPr>
-            <w:tcW w:type="dxa" w:w="1220"/>
+            <w:tcW w:type="dxa" w:w="1221"/>
             <w:tcBorders>
               <w:top w:val="single" w:color="000000" w:sz="8" w:space="0" w:shadow="0" w:frame="0"/>
               <w:left w:val="single" w:color="000000" w:sz="8" w:space="0" w:shadow="0" w:frame="0"/>
@@ -1285,7 +1288,7 @@
           <w:shd w:val="clear" w:color="auto" w:fill="cdd4e9"/>
         </w:tblPrEx>
         <w:trPr>
-          <w:trHeight w:val="571" w:hRule="atLeast"/>
+          <w:trHeight w:val="591" w:hRule="atLeast"/>
         </w:trPr>
         <w:tc>
           <w:tcPr>
@@ -1326,7 +1329,7 @@
         </w:tc>
         <w:tc>
           <w:tcPr>
-            <w:tcW w:type="dxa" w:w="6554"/>
+            <w:tcW w:type="dxa" w:w="6555"/>
             <w:tcBorders>
               <w:top w:val="single" w:color="000000" w:sz="8" w:space="0" w:shadow="0" w:frame="0"/>
               <w:left w:val="single" w:color="000000" w:sz="8" w:space="0" w:shadow="0" w:frame="0"/>
@@ -1401,29 +1404,7 @@
                 <w:rtl w:val="0"/>
                 <w:lang w:val="ko-KR" w:eastAsia="ko-KR"/>
               </w:rPr>
-              <w:t>일동안 주문했던 내역에 한</w:t>
-            </w:r>
-            <w:r>
-              <w:rPr>
-                <w:kern w:val="0"/>
-                <w:sz w:val="22"/>
-                <w:szCs w:val="22"/>
-                <w:shd w:val="nil" w:color="auto" w:fill="auto"/>
-                <w:rtl w:val="0"/>
-                <w:lang w:val="ko-KR" w:eastAsia="ko-KR"/>
-              </w:rPr>
-              <w:t>하여</w:t>
-            </w:r>
-            <w:r>
-              <w:rPr>
-                <w:kern w:val="0"/>
-                <w:sz w:val="22"/>
-                <w:szCs w:val="22"/>
-                <w:shd w:val="nil" w:color="auto" w:fill="auto"/>
-                <w:rtl w:val="0"/>
-                <w:lang w:val="ko-KR" w:eastAsia="ko-KR"/>
-              </w:rPr>
-              <w:t xml:space="preserve"> 리뷰를 남길 수 있다</w:t>
+              <w:t>일동안 주문했던 내역에 한하여 리뷰를 남길 수 있다</w:t>
             </w:r>
             <w:r>
               <w:rPr>
@@ -1440,7 +1421,7 @@
         </w:tc>
         <w:tc>
           <w:tcPr>
-            <w:tcW w:type="dxa" w:w="1220"/>
+            <w:tcW w:type="dxa" w:w="1221"/>
             <w:tcBorders>
               <w:top w:val="single" w:color="000000" w:sz="8" w:space="0" w:shadow="0" w:frame="0"/>
               <w:left w:val="single" w:color="000000" w:sz="8" w:space="0" w:shadow="0" w:frame="0"/>
@@ -1481,7 +1462,7 @@
           <w:shd w:val="clear" w:color="auto" w:fill="cdd4e9"/>
         </w:tblPrEx>
         <w:trPr>
-          <w:trHeight w:val="571" w:hRule="atLeast"/>
+          <w:trHeight w:val="591" w:hRule="atLeast"/>
         </w:trPr>
         <w:tc>
           <w:tcPr>
@@ -1522,7 +1503,7 @@
         </w:tc>
         <w:tc>
           <w:tcPr>
-            <w:tcW w:type="dxa" w:w="6554"/>
+            <w:tcW w:type="dxa" w:w="6555"/>
             <w:tcBorders>
               <w:top w:val="single" w:color="000000" w:sz="8" w:space="0" w:shadow="0" w:frame="0"/>
               <w:left w:val="single" w:color="000000" w:sz="8" w:space="0" w:shadow="0" w:frame="0"/>
@@ -1597,7 +1578,7 @@
                 <w:rtl w:val="0"/>
                 <w:lang w:val="ko-KR" w:eastAsia="ko-KR"/>
               </w:rPr>
-              <w:t>리뷰로부터 얻은 평점을 높은 순으로 정렬</w:t>
+              <w:t>추천수가 높은 순으로 정렬</w:t>
             </w:r>
             <w:r>
               <w:rPr>
@@ -1614,7 +1595,7 @@
         </w:tc>
         <w:tc>
           <w:tcPr>
-            <w:tcW w:type="dxa" w:w="1220"/>
+            <w:tcW w:type="dxa" w:w="1221"/>
             <w:tcBorders>
               <w:top w:val="single" w:color="000000" w:sz="8" w:space="0" w:shadow="0" w:frame="0"/>
               <w:left w:val="single" w:color="000000" w:sz="8" w:space="0" w:shadow="0" w:frame="0"/>
@@ -1654,6 +1635,7 @@
     <w:p>
       <w:pPr>
         <w:pStyle w:val="Normal.0"/>
+        <w:ind w:left="108" w:hanging="108"/>
         <w:jc w:val="left"/>
         <w:rPr>
           <w:rFonts w:ascii="굴림" w:cs="굴림" w:hAnsi="굴림" w:eastAsia="굴림"/>
@@ -1667,7 +1649,6 @@
     <w:p>
       <w:pPr>
         <w:pStyle w:val="Normal.0"/>
-        <w:widowControl w:val="1"/>
         <w:jc w:val="left"/>
       </w:pPr>
       <w:r>
@@ -1676,6 +1657,7 @@
           <w:kern w:val="0"/>
           <w:sz w:val="24"/>
           <w:szCs w:val="24"/>
+          <w:lang w:val="ko-KR" w:eastAsia="ko-KR"/>
         </w:rPr>
       </w:r>
     </w:p>
@@ -1907,6 +1889,9 @@
       <w:shd w:val="nil" w:color="auto" w:fill="auto"/>
       <w:vertAlign w:val="baseline"/>
       <w:lang w:val="en-US"/>
+      <w14:textOutline>
+        <w14:noFill/>
+      </w14:textOutline>
       <w14:textFill>
         <w14:solidFill>
           <w14:srgbClr w14:val="000000"/>
@@ -2110,17 +2095,17 @@
         <a:solidFill>
           <a:srgbClr val="FFFFFF"/>
         </a:solidFill>
-        <a:ln w="12700" cap="flat">
+        <a:ln w="25400" cap="flat">
           <a:solidFill>
             <a:schemeClr val="accent1"/>
           </a:solidFill>
           <a:prstDash val="solid"/>
-          <a:miter lim="800000"/>
+          <a:round/>
         </a:ln>
         <a:effectLst/>
         <a:sp3d/>
       </a:spPr>
-      <a:bodyPr rot="0" spcFirstLastPara="1" vertOverflow="overflow" horzOverflow="overflow" vert="horz" wrap="square" lIns="45719" tIns="45719" rIns="45719" bIns="45719" numCol="1" spcCol="38100" rtlCol="0" anchor="ctr" upright="0">
+      <a:bodyPr rot="0" spcFirstLastPara="1" vertOverflow="overflow" horzOverflow="overflow" vert="horz" wrap="square" lIns="45718" tIns="45718" rIns="45718" bIns="45718" numCol="1" spcCol="38100" rtlCol="0" anchor="ctr" upright="0">
         <a:spAutoFit/>
       </a:bodyPr>
       <a:lstStyle>
@@ -2148,10 +2133,10 @@
             </a:solidFill>
             <a:effectLst/>
             <a:uFillTx/>
-            <a:latin typeface="맑은 고딕"/>
-            <a:ea typeface="맑은 고딕"/>
-            <a:cs typeface="맑은 고딕"/>
-            <a:sym typeface="맑은 고딕"/>
+            <a:latin typeface="+mn-lt"/>
+            <a:ea typeface="+mn-ea"/>
+            <a:cs typeface="+mn-cs"/>
+            <a:sym typeface="Apple SD 산돌고딕 Neo 일반체"/>
           </a:defRPr>
         </a:defPPr>
         <a:lvl1pPr marL="0" marR="0" indent="0" algn="l" defTabSz="914400" rtl="0" fontAlgn="auto" latinLnBrk="1" hangingPunct="0">
@@ -2399,12 +2384,12 @@
     <a:lnDef>
       <a:spPr>
         <a:noFill/>
-        <a:ln w="12700" cap="flat">
+        <a:ln w="25400" cap="flat">
           <a:solidFill>
             <a:schemeClr val="accent1"/>
           </a:solidFill>
           <a:prstDash val="solid"/>
-          <a:miter lim="800000"/>
+          <a:round/>
         </a:ln>
         <a:effectLst/>
         <a:sp3d/>
@@ -2691,7 +2676,7 @@
         <a:effectLst/>
         <a:sp3d/>
       </a:spPr>
-      <a:bodyPr rot="0" spcFirstLastPara="1" vertOverflow="overflow" horzOverflow="overflow" vert="horz" wrap="square" lIns="45719" tIns="45719" rIns="45719" bIns="45719" numCol="1" spcCol="38100" rtlCol="0" anchor="t" upright="0">
+      <a:bodyPr rot="0" spcFirstLastPara="1" vertOverflow="overflow" horzOverflow="overflow" vert="horz" wrap="square" lIns="45718" tIns="45718" rIns="45718" bIns="45718" numCol="1" spcCol="38100" rtlCol="0" anchor="t" upright="0">
         <a:spAutoFit/>
       </a:bodyPr>
       <a:lstStyle>
@@ -2719,10 +2704,10 @@
             </a:solidFill>
             <a:effectLst/>
             <a:uFillTx/>
-            <a:latin typeface="맑은 고딕"/>
-            <a:ea typeface="맑은 고딕"/>
-            <a:cs typeface="맑은 고딕"/>
-            <a:sym typeface="맑은 고딕"/>
+            <a:latin typeface="+mn-lt"/>
+            <a:ea typeface="+mn-ea"/>
+            <a:cs typeface="+mn-cs"/>
+            <a:sym typeface="Apple SD 산돌고딕 Neo 일반체"/>
           </a:defRPr>
         </a:defPPr>
         <a:lvl1pPr marL="0" marR="0" indent="0" algn="l" defTabSz="914400" rtl="0" fontAlgn="auto" latinLnBrk="1" hangingPunct="0">

</xml_diff>